<commit_message>
updated Quick Start and installation guide
</commit_message>
<xml_diff>
--- a/doc/RocketCX Quick Start Guide.docx
+++ b/doc/RocketCX Quick Start Guide.docx
@@ -2440,6 +2440,8 @@
         </w:r>
         <w:proofErr w:type="spellEnd"/>
       </w:hyperlink>
+      <w:bookmarkStart w:id="23" w:name="_GoBack"/>
+      <w:bookmarkEnd w:id="23"/>
       <w:r>
         <w:rPr>
           <w:color w:val="333333"/>
@@ -4125,11 +4127,11 @@
       <w:pPr>
         <w:pStyle w:val="Heading1"/>
       </w:pPr>
-      <w:bookmarkStart w:id="23" w:name="_Toc31724515"/>
+      <w:bookmarkStart w:id="24" w:name="_Toc31724515"/>
       <w:r>
         <w:t>Contact Flows</w:t>
       </w:r>
-      <w:bookmarkEnd w:id="23"/>
+      <w:bookmarkEnd w:id="24"/>
     </w:p>
     <w:p>
       <w:r>
@@ -4164,8 +4166,6 @@
           <w:t>flow document</w:t>
         </w:r>
       </w:hyperlink>
-      <w:bookmarkStart w:id="24" w:name="_GoBack"/>
-      <w:bookmarkEnd w:id="24"/>
       <w:r>
         <w:t xml:space="preserve"> for a quick deployment of contact flows.</w:t>
       </w:r>
@@ -11091,12 +11091,9 @@
 </file>
 
 <file path=customXml/item1.xml><?xml version="1.0" encoding="utf-8"?>
-<?mso-contentType ?>
-<FormTemplates xmlns="http://schemas.microsoft.com/sharepoint/v3/contenttype/forms">
-  <Display>DocumentLibraryForm</Display>
-  <Edit>DocumentLibraryForm</Edit>
-  <New>DocumentLibraryForm</New>
-</FormTemplates>
+<p:properties xmlns:p="http://schemas.microsoft.com/office/2006/metadata/properties" xmlns:xsi="http://www.w3.org/2001/XMLSchema-instance" xmlns:pc="http://schemas.microsoft.com/office/infopath/2007/PartnerControls">
+  <documentManagement/>
+</p:properties>
 </file>
 
 <file path=customXml/item2.xml><?xml version="1.0" encoding="utf-8"?>
@@ -11214,9 +11211,12 @@
 </file>
 
 <file path=customXml/item3.xml><?xml version="1.0" encoding="utf-8"?>
-<p:properties xmlns:p="http://schemas.microsoft.com/office/2006/metadata/properties" xmlns:xsi="http://www.w3.org/2001/XMLSchema-instance" xmlns:pc="http://schemas.microsoft.com/office/infopath/2007/PartnerControls">
-  <documentManagement/>
-</p:properties>
+<?mso-contentType ?>
+<FormTemplates xmlns="http://schemas.microsoft.com/sharepoint/v3/contenttype/forms">
+  <Display>DocumentLibraryForm</Display>
+  <Edit>DocumentLibraryForm</Edit>
+  <New>DocumentLibraryForm</New>
+</FormTemplates>
 </file>
 
 <file path=customXml/item4.xml><?xml version="1.0" encoding="utf-8"?>
@@ -11224,9 +11224,10 @@
 </file>
 
 <file path=customXml/itemProps1.xml><?xml version="1.0" encoding="utf-8"?>
-<ds:datastoreItem xmlns:ds="http://schemas.openxmlformats.org/officeDocument/2006/customXml" ds:itemID="{549D05E4-B920-4EDD-B603-7D683DD83EE3}">
+<ds:datastoreItem xmlns:ds="http://schemas.openxmlformats.org/officeDocument/2006/customXml" ds:itemID="{61CC26CC-3E9C-4D2F-BD69-8510C2378AA4}">
   <ds:schemaRefs>
-    <ds:schemaRef ds:uri="http://schemas.microsoft.com/sharepoint/v3/contenttype/forms"/>
+    <ds:schemaRef ds:uri="http://schemas.microsoft.com/office/2006/metadata/properties"/>
+    <ds:schemaRef ds:uri="http://schemas.microsoft.com/office/infopath/2007/PartnerControls"/>
   </ds:schemaRefs>
 </ds:datastoreItem>
 </file>
@@ -11248,16 +11249,15 @@
 </file>
 
 <file path=customXml/itemProps3.xml><?xml version="1.0" encoding="utf-8"?>
-<ds:datastoreItem xmlns:ds="http://schemas.openxmlformats.org/officeDocument/2006/customXml" ds:itemID="{61CC26CC-3E9C-4D2F-BD69-8510C2378AA4}">
+<ds:datastoreItem xmlns:ds="http://schemas.openxmlformats.org/officeDocument/2006/customXml" ds:itemID="{549D05E4-B920-4EDD-B603-7D683DD83EE3}">
   <ds:schemaRefs>
-    <ds:schemaRef ds:uri="http://schemas.microsoft.com/office/2006/metadata/properties"/>
-    <ds:schemaRef ds:uri="http://schemas.microsoft.com/office/infopath/2007/PartnerControls"/>
+    <ds:schemaRef ds:uri="http://schemas.microsoft.com/sharepoint/v3/contenttype/forms"/>
   </ds:schemaRefs>
 </ds:datastoreItem>
 </file>
 
 <file path=customXml/itemProps4.xml><?xml version="1.0" encoding="utf-8"?>
-<ds:datastoreItem xmlns:ds="http://schemas.openxmlformats.org/officeDocument/2006/customXml" ds:itemID="{C217EDDC-F42C-47F9-A9E0-5D84D144FE8A}">
+<ds:datastoreItem xmlns:ds="http://schemas.openxmlformats.org/officeDocument/2006/customXml" ds:itemID="{98FCC54C-9997-4BC6-A2D2-B3AEFB343C1E}">
   <ds:schemaRefs>
     <ds:schemaRef ds:uri="http://schemas.openxmlformats.org/officeDocument/2006/bibliography"/>
   </ds:schemaRefs>

</xml_diff>